<commit_message>
Fix visitors not showing up on rollsheet (word)
</commit_message>
<xml_diff>
--- a/CmsWeb/Areas/Reports/Models/Attendance/DocxRollsheet.docx
+++ b/CmsWeb/Areas/Reports/Models/Attendance/DocxRollsheet.docx
@@ -79,19 +79,13 @@
               <w:rPr>
                 <w:sz w:val="28"/>
               </w:rPr>
-              <w:t>{last</w:t>
+              <w:t>{name</w:t>
             </w:r>
             <w:r>
               <w:rPr>
                 <w:sz w:val="28"/>
               </w:rPr>
-              <w:t>}, {</w:t>
-            </w:r>
-            <w:r>
-              <w:rPr>
-                <w:sz w:val="28"/>
-              </w:rPr>
-              <w:t>first}</w:t>
+              <w:t>}</w:t>
             </w:r>
             <w:r>
               <w:rPr>
@@ -153,15 +147,7 @@
               <w:rPr>
                 <w:sz w:val="18"/>
               </w:rPr>
-              <w:t>:</w:t>
-            </w:r>
-            <w:bookmarkStart w:id="0" w:name="_GoBack"/>
-            <w:bookmarkEnd w:id="0"/>
-            <w:r>
-              <w:rPr>
-                <w:sz w:val="18"/>
-              </w:rPr>
-              <w:t>MMM d</w:t>
+              <w:t>:MMM d</w:t>
             </w:r>
             <w:r>
               <w:rPr>
@@ -188,6 +174,8 @@
               </w:rPr>
               <w:t>{highlight}</w:t>
             </w:r>
+            <w:bookmarkStart w:id="0" w:name="_GoBack"/>
+            <w:bookmarkEnd w:id="0"/>
           </w:p>
         </w:tc>
       </w:tr>
@@ -281,14 +269,27 @@
     <w:r>
       <w:t xml:space="preserve"> of </w:t>
     </w:r>
-    <w:fldSimple w:instr=" SECTIONPAGES   \* MERGEFORMAT ">
-      <w:r>
-        <w:rPr>
-          <w:noProof/>
-        </w:rPr>
-        <w:t>1</w:t>
-      </w:r>
-    </w:fldSimple>
+    <w:r>
+      <w:fldChar w:fldCharType="begin"/>
+    </w:r>
+    <w:r>
+      <w:instrText xml:space="preserve"> SECTIONPAGES   \* MERGEFORMAT </w:instrText>
+    </w:r>
+    <w:r>
+      <w:fldChar w:fldCharType="separate"/>
+    </w:r>
+    <w:r>
+      <w:rPr>
+        <w:noProof/>
+      </w:rPr>
+      <w:t>1</w:t>
+    </w:r>
+    <w:r>
+      <w:rPr>
+        <w:noProof/>
+      </w:rPr>
+      <w:fldChar w:fldCharType="end"/>
+    </w:r>
     <w:r>
       <w:tab/>
       <w:t>Attendance Rollsheet</w:t>

</xml_diff>